<commit_message>
Add new empty classes
</commit_message>
<xml_diff>
--- a/graf_schematu.docx
+++ b/graf_schematu.docx
@@ -94,7 +94,7 @@
                 </mc:Choice>
                 <mc:Fallback>
                   <w:pict>
-                    <v:shapetype w14:anchorId="43CAAC3F" id="_x0000_t32" coordsize="21600,21600" o:spt="32" o:oned="t" path="m,l21600,21600e" filled="f">
+                    <v:shapetype w14:anchorId="7B36994F" id="_x0000_t32" coordsize="21600,21600" o:spt="32" o:oned="t" path="m,l21600,21600e" filled="f">
                       <v:path arrowok="t" fillok="f" o:connecttype="none"/>
                       <o:lock v:ext="edit" shapetype="t"/>
                     </v:shapetype>
@@ -170,7 +170,7 @@
                 </mc:Choice>
                 <mc:Fallback>
                   <w:pict>
-                    <v:shape w14:anchorId="6294953A" id="Łącznik prosty ze strzałką 23" o:spid="_x0000_s1026" type="#_x0000_t32" style="position:absolute;margin-left:613pt;margin-top:75.4pt;width:17.25pt;height:48pt;z-index:251689984;visibility:visible;mso-wrap-style:square;mso-width-percent:0;mso-height-percent:0;mso-wrap-distance-left:9pt;mso-wrap-distance-top:0;mso-wrap-distance-right:9pt;mso-wrap-distance-bottom:0;mso-position-horizontal:absolute;mso-position-horizontal-relative:text;mso-position-vertical:absolute;mso-position-vertical-relative:text;mso-width-percent:0;mso-height-percent:0;mso-width-relative:margin;mso-height-relative:margin" o:gfxdata="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" strokecolor="#ffc000 [3207]" strokeweight="1.5pt">
+                    <v:shape w14:anchorId="4E1F38F9" id="Łącznik prosty ze strzałką 23" o:spid="_x0000_s1026" type="#_x0000_t32" style="position:absolute;margin-left:613pt;margin-top:75.4pt;width:17.25pt;height:48pt;z-index:251689984;visibility:visible;mso-wrap-style:square;mso-width-percent:0;mso-height-percent:0;mso-wrap-distance-left:9pt;mso-wrap-distance-top:0;mso-wrap-distance-right:9pt;mso-wrap-distance-bottom:0;mso-position-horizontal:absolute;mso-position-horizontal-relative:text;mso-position-vertical:absolute;mso-position-vertical-relative:text;mso-width-percent:0;mso-height-percent:0;mso-width-relative:margin;mso-height-relative:margin" o:gfxdata="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" strokecolor="#ffc000 [3207]" strokeweight="1.5pt">
                       <v:stroke endarrow="block" joinstyle="miter"/>
                     </v:shape>
                   </w:pict>
@@ -236,7 +236,7 @@
                 </mc:Choice>
                 <mc:Fallback>
                   <w:pict>
-                    <v:shape w14:anchorId="3974CB01" id="Łącznik prosty ze strzałką 22" o:spid="_x0000_s1026" type="#_x0000_t32" style="position:absolute;margin-left:505.75pt;margin-top:76.15pt;width:24.75pt;height:42.75pt;flip:x;z-index:251688960;visibility:visible;mso-wrap-style:square;mso-wrap-distance-left:9pt;mso-wrap-distance-top:0;mso-wrap-distance-right:9pt;mso-wrap-distance-bottom:0;mso-position-horizontal:absolute;mso-position-horizontal-relative:text;mso-position-vertical:absolute;mso-position-vertical-relative:text" o:gfxdata="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" strokecolor="#ffc000 [3207]" strokeweight="1.5pt">
+                    <v:shape w14:anchorId="5AC4C7CC" id="Łącznik prosty ze strzałką 22" o:spid="_x0000_s1026" type="#_x0000_t32" style="position:absolute;margin-left:505.75pt;margin-top:76.15pt;width:24.75pt;height:42.75pt;flip:x;z-index:251688960;visibility:visible;mso-wrap-style:square;mso-wrap-distance-left:9pt;mso-wrap-distance-top:0;mso-wrap-distance-right:9pt;mso-wrap-distance-bottom:0;mso-position-horizontal:absolute;mso-position-horizontal-relative:text;mso-position-vertical:absolute;mso-position-vertical-relative:text" o:gfxdata="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" strokecolor="#ffc000 [3207]" strokeweight="1.5pt">
                       <v:stroke endarrow="block" joinstyle="miter"/>
                     </v:shape>
                   </w:pict>
@@ -302,7 +302,7 @@
                 </mc:Choice>
                 <mc:Fallback>
                   <w:pict>
-                    <v:shape w14:anchorId="7963169F" id="Łącznik prosty ze strzałką 21" o:spid="_x0000_s1026" type="#_x0000_t32" style="position:absolute;margin-left:394pt;margin-top:73.9pt;width:87.75pt;height:45.75pt;flip:x;z-index:251687936;visibility:visible;mso-wrap-style:square;mso-wrap-distance-left:9pt;mso-wrap-distance-top:0;mso-wrap-distance-right:9pt;mso-wrap-distance-bottom:0;mso-position-horizontal:absolute;mso-position-horizontal-relative:text;mso-position-vertical:absolute;mso-position-vertical-relative:text" o:gfxdata="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" strokecolor="#ffc000 [3207]" strokeweight="1.5pt">
+                    <v:shape w14:anchorId="42C17A07" id="Łącznik prosty ze strzałką 21" o:spid="_x0000_s1026" type="#_x0000_t32" style="position:absolute;margin-left:394pt;margin-top:73.9pt;width:87.75pt;height:45.75pt;flip:x;z-index:251687936;visibility:visible;mso-wrap-style:square;mso-wrap-distance-left:9pt;mso-wrap-distance-top:0;mso-wrap-distance-right:9pt;mso-wrap-distance-bottom:0;mso-position-horizontal:absolute;mso-position-horizontal-relative:text;mso-position-vertical:absolute;mso-position-vertical-relative:text" o:gfxdata="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" strokecolor="#ffc000 [3207]" strokeweight="1.5pt">
                       <v:stroke endarrow="block" joinstyle="miter"/>
                     </v:shape>
                   </w:pict>
@@ -368,7 +368,7 @@
                 </mc:Choice>
                 <mc:Fallback>
                   <w:pict>
-                    <v:shape w14:anchorId="589C793E" id="Łącznik prosty ze strzałką 20" o:spid="_x0000_s1026" type="#_x0000_t32" style="position:absolute;margin-left:250.75pt;margin-top:73.9pt;width:100.5pt;height:51pt;z-index:251686912;visibility:visible;mso-wrap-style:square;mso-wrap-distance-left:9pt;mso-wrap-distance-top:0;mso-wrap-distance-right:9pt;mso-wrap-distance-bottom:0;mso-position-horizontal:absolute;mso-position-horizontal-relative:text;mso-position-vertical:absolute;mso-position-vertical-relative:text" o:gfxdata="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" strokecolor="#ffc000 [3207]" strokeweight="1.5pt">
+                    <v:shape w14:anchorId="6946595D" id="Łącznik prosty ze strzałką 20" o:spid="_x0000_s1026" type="#_x0000_t32" style="position:absolute;margin-left:250.75pt;margin-top:73.9pt;width:100.5pt;height:51pt;z-index:251686912;visibility:visible;mso-wrap-style:square;mso-wrap-distance-left:9pt;mso-wrap-distance-top:0;mso-wrap-distance-right:9pt;mso-wrap-distance-bottom:0;mso-position-horizontal:absolute;mso-position-horizontal-relative:text;mso-position-vertical:absolute;mso-position-vertical-relative:text" o:gfxdata="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" strokecolor="#ffc000 [3207]" strokeweight="1.5pt">
                       <v:stroke endarrow="block" joinstyle="miter"/>
                     </v:shape>
                   </w:pict>
@@ -434,7 +434,7 @@
                 </mc:Choice>
                 <mc:Fallback>
                   <w:pict>
-                    <v:shape w14:anchorId="606850DF" id="Łącznik prosty ze strzałką 19" o:spid="_x0000_s1026" type="#_x0000_t32" style="position:absolute;margin-left:198.25pt;margin-top:79.9pt;width:36pt;height:44.25pt;z-index:251685888;visibility:visible;mso-wrap-style:square;mso-wrap-distance-left:9pt;mso-wrap-distance-top:0;mso-wrap-distance-right:9pt;mso-wrap-distance-bottom:0;mso-position-horizontal:absolute;mso-position-horizontal-relative:text;mso-position-vertical:absolute;mso-position-vertical-relative:text" o:gfxdata="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" strokecolor="#ffc000 [3207]" strokeweight="1.5pt">
+                    <v:shape w14:anchorId="639957CB" id="Łącznik prosty ze strzałką 19" o:spid="_x0000_s1026" type="#_x0000_t32" style="position:absolute;margin-left:198.25pt;margin-top:79.9pt;width:36pt;height:44.25pt;z-index:251685888;visibility:visible;mso-wrap-style:square;mso-wrap-distance-left:9pt;mso-wrap-distance-top:0;mso-wrap-distance-right:9pt;mso-wrap-distance-bottom:0;mso-position-horizontal:absolute;mso-position-horizontal-relative:text;mso-position-vertical:absolute;mso-position-vertical-relative:text" o:gfxdata="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" strokecolor="#ffc000 [3207]" strokeweight="1.5pt">
                       <v:stroke endarrow="block" joinstyle="miter"/>
                     </v:shape>
                   </w:pict>
@@ -500,7 +500,7 @@
                 </mc:Choice>
                 <mc:Fallback>
                   <w:pict>
-                    <v:shape w14:anchorId="245E986C" id="Łącznik prosty ze strzałką 18" o:spid="_x0000_s1026" type="#_x0000_t32" style="position:absolute;margin-left:109pt;margin-top:79.15pt;width:37.5pt;height:43.5pt;flip:x;z-index:251684864;visibility:visible;mso-wrap-style:square;mso-wrap-distance-left:9pt;mso-wrap-distance-top:0;mso-wrap-distance-right:9pt;mso-wrap-distance-bottom:0;mso-position-horizontal:absolute;mso-position-horizontal-relative:text;mso-position-vertical:absolute;mso-position-vertical-relative:text" o:gfxdata="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" strokecolor="#ffc000 [3207]" strokeweight="1.5pt">
+                    <v:shape w14:anchorId="634324DA" id="Łącznik prosty ze strzałką 18" o:spid="_x0000_s1026" type="#_x0000_t32" style="position:absolute;margin-left:109pt;margin-top:79.15pt;width:37.5pt;height:43.5pt;flip:x;z-index:251684864;visibility:visible;mso-wrap-style:square;mso-wrap-distance-left:9pt;mso-wrap-distance-top:0;mso-wrap-distance-right:9pt;mso-wrap-distance-bottom:0;mso-position-horizontal:absolute;mso-position-horizontal-relative:text;mso-position-vertical:absolute;mso-position-vertical-relative:text" o:gfxdata="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" strokecolor="#ffc000 [3207]" strokeweight="1.5pt">
                       <v:stroke endarrow="block" joinstyle="miter"/>
                     </v:shape>
                   </w:pict>
@@ -570,14 +570,12 @@
                                       <w:sz w:val="32"/>
                                     </w:rPr>
                                   </w:pPr>
-                                  <w:proofErr w:type="spellStart"/>
                                   <w:r>
                                     <w:rPr>
                                       <w:sz w:val="32"/>
                                     </w:rPr>
                                     <w:t>MiejscaNaSeansie</w:t>
                                   </w:r>
-                                  <w:proofErr w:type="spellEnd"/>
                                 </w:p>
                               </w:txbxContent>
                             </wps:txbx>
@@ -611,14 +609,12 @@
                                 <w:sz w:val="32"/>
                               </w:rPr>
                             </w:pPr>
-                            <w:proofErr w:type="spellStart"/>
                             <w:r>
                               <w:rPr>
                                 <w:sz w:val="32"/>
                               </w:rPr>
                               <w:t>MiejscaNaSeansie</w:t>
                             </w:r>
-                            <w:proofErr w:type="spellEnd"/>
                           </w:p>
                         </w:txbxContent>
                       </v:textbox>
@@ -690,7 +686,6 @@
                                       <w:sz w:val="32"/>
                                     </w:rPr>
                                   </w:pPr>
-                                  <w:proofErr w:type="spellStart"/>
                                   <w:r>
                                     <w:rPr>
                                       <w:sz w:val="32"/>
@@ -709,7 +704,6 @@
                                     </w:rPr>
                                     <w:t>NaParagonie</w:t>
                                   </w:r>
-                                  <w:proofErr w:type="spellEnd"/>
                                 </w:p>
                               </w:txbxContent>
                             </wps:txbx>
@@ -743,7 +737,6 @@
                                 <w:sz w:val="32"/>
                               </w:rPr>
                             </w:pPr>
-                            <w:proofErr w:type="spellStart"/>
                             <w:r>
                               <w:rPr>
                                 <w:sz w:val="32"/>
@@ -762,7 +755,6 @@
                               </w:rPr>
                               <w:t>NaParagonie</w:t>
                             </w:r>
-                            <w:proofErr w:type="spellEnd"/>
                           </w:p>
                         </w:txbxContent>
                       </v:textbox>
@@ -849,7 +841,7 @@
                 </mc:Choice>
                 <mc:Fallback>
                   <w:pict>
-                    <v:shape w14:anchorId="71F2135E" id="Łącznik prosty ze strzałką 25" o:spid="_x0000_s1026" type="#_x0000_t32" style="position:absolute;margin-left:247.75pt;margin-top:68.1pt;width:91.5pt;height:56.25pt;flip:x;z-index:251692032;visibility:visible;mso-wrap-style:square;mso-width-percent:0;mso-height-percent:0;mso-wrap-distance-left:9pt;mso-wrap-distance-top:0;mso-wrap-distance-right:9pt;mso-wrap-distance-bottom:0;mso-position-horizontal:absolute;mso-position-horizontal-relative:text;mso-position-vertical:absolute;mso-position-vertical-relative:text;mso-width-percent:0;mso-height-percent:0;mso-width-relative:margin;mso-height-relative:margin" o:gfxdata="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" strokecolor="#ffc000 [3207]" strokeweight="1.5pt">
+                    <v:shape w14:anchorId="736C0F11" id="Łącznik prosty ze strzałką 25" o:spid="_x0000_s1026" type="#_x0000_t32" style="position:absolute;margin-left:247.75pt;margin-top:68.1pt;width:91.5pt;height:56.25pt;flip:x;z-index:251692032;visibility:visible;mso-wrap-style:square;mso-width-percent:0;mso-height-percent:0;mso-wrap-distance-left:9pt;mso-wrap-distance-top:0;mso-wrap-distance-right:9pt;mso-wrap-distance-bottom:0;mso-position-horizontal:absolute;mso-position-horizontal-relative:text;mso-position-vertical:absolute;mso-position-vertical-relative:text;mso-width-percent:0;mso-height-percent:0;mso-width-relative:margin;mso-height-relative:margin" o:gfxdata="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" strokecolor="#ffc000 [3207]" strokeweight="1.5pt">
                       <v:stroke endarrow="block" joinstyle="miter"/>
                     </v:shape>
                   </w:pict>
@@ -915,7 +907,7 @@
                 </mc:Choice>
                 <mc:Fallback>
                   <w:pict>
-                    <v:shape w14:anchorId="577F58F5" id="Łącznik prosty ze strzałką 32" o:spid="_x0000_s1026" type="#_x0000_t32" style="position:absolute;margin-left:525.25pt;margin-top:71.85pt;width:87pt;height:43.5pt;z-index:251697152;visibility:visible;mso-wrap-style:square;mso-wrap-distance-left:9pt;mso-wrap-distance-top:0;mso-wrap-distance-right:9pt;mso-wrap-distance-bottom:0;mso-position-horizontal:absolute;mso-position-horizontal-relative:text;mso-position-vertical:absolute;mso-position-vertical-relative:text" o:gfxdata="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" strokecolor="#ffc000 [3207]" strokeweight="1.5pt">
+                    <v:shape w14:anchorId="30468E93" id="Łącznik prosty ze strzałką 32" o:spid="_x0000_s1026" type="#_x0000_t32" style="position:absolute;margin-left:525.25pt;margin-top:71.85pt;width:87pt;height:43.5pt;z-index:251697152;visibility:visible;mso-wrap-style:square;mso-wrap-distance-left:9pt;mso-wrap-distance-top:0;mso-wrap-distance-right:9pt;mso-wrap-distance-bottom:0;mso-position-horizontal:absolute;mso-position-horizontal-relative:text;mso-position-vertical:absolute;mso-position-vertical-relative:text" o:gfxdata="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" strokecolor="#ffc000 [3207]" strokeweight="1.5pt">
                       <v:stroke endarrow="block" joinstyle="miter"/>
                     </v:shape>
                   </w:pict>
@@ -981,7 +973,7 @@
                 </mc:Choice>
                 <mc:Fallback>
                   <w:pict>
-                    <v:shape w14:anchorId="42D54D31" id="Łącznik prosty ze strzałką 31" o:spid="_x0000_s1026" type="#_x0000_t32" style="position:absolute;margin-left:634pt;margin-top:65.1pt;width:1.5pt;height:51.75pt;z-index:251696128;visibility:visible;mso-wrap-style:square;mso-wrap-distance-left:9pt;mso-wrap-distance-top:0;mso-wrap-distance-right:9pt;mso-wrap-distance-bottom:0;mso-position-horizontal:absolute;mso-position-horizontal-relative:text;mso-position-vertical:absolute;mso-position-vertical-relative:text" o:gfxdata="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" strokecolor="#ffc000 [3207]" strokeweight="1.5pt">
+                    <v:shape w14:anchorId="5889DFB2" id="Łącznik prosty ze strzałką 31" o:spid="_x0000_s1026" type="#_x0000_t32" style="position:absolute;margin-left:634pt;margin-top:65.1pt;width:1.5pt;height:51.75pt;z-index:251696128;visibility:visible;mso-wrap-style:square;mso-wrap-distance-left:9pt;mso-wrap-distance-top:0;mso-wrap-distance-right:9pt;mso-wrap-distance-bottom:0;mso-position-horizontal:absolute;mso-position-horizontal-relative:text;mso-position-vertical:absolute;mso-position-vertical-relative:text" o:gfxdata="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" strokecolor="#ffc000 [3207]" strokeweight="1.5pt">
                       <v:stroke endarrow="block" joinstyle="miter"/>
                     </v:shape>
                   </w:pict>
@@ -1047,7 +1039,7 @@
                 </mc:Choice>
                 <mc:Fallback>
                   <w:pict>
-                    <v:shape w14:anchorId="47B59F17" id="Łącznik prosty ze strzałką 30" o:spid="_x0000_s1026" type="#_x0000_t32" style="position:absolute;margin-left:503.5pt;margin-top:64.35pt;width:15pt;height:63pt;z-index:251695104;visibility:visible;mso-wrap-style:square;mso-wrap-distance-left:9pt;mso-wrap-distance-top:0;mso-wrap-distance-right:9pt;mso-wrap-distance-bottom:0;mso-position-horizontal:absolute;mso-position-horizontal-relative:text;mso-position-vertical:absolute;mso-position-vertical-relative:text" o:gfxdata="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" strokecolor="#ffc000 [3207]" strokeweight="1.5pt">
+                    <v:shape w14:anchorId="14686B9B" id="Łącznik prosty ze strzałką 30" o:spid="_x0000_s1026" type="#_x0000_t32" style="position:absolute;margin-left:503.5pt;margin-top:64.35pt;width:15pt;height:63pt;z-index:251695104;visibility:visible;mso-wrap-style:square;mso-wrap-distance-left:9pt;mso-wrap-distance-top:0;mso-wrap-distance-right:9pt;mso-wrap-distance-bottom:0;mso-position-horizontal:absolute;mso-position-horizontal-relative:text;mso-position-vertical:absolute;mso-position-vertical-relative:text" o:gfxdata="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" strokecolor="#ffc000 [3207]" strokeweight="1.5pt">
                       <v:stroke endarrow="block" joinstyle="miter"/>
                     </v:shape>
                   </w:pict>
@@ -1117,7 +1109,7 @@
                 </mc:Choice>
                 <mc:Fallback>
                   <w:pict>
-                    <v:shape w14:anchorId="1C419F56" id="Łącznik prosty ze strzałką 28" o:spid="_x0000_s1026" type="#_x0000_t32" style="position:absolute;margin-left:375.25pt;margin-top:69.6pt;width:15.75pt;height:53.25pt;z-index:251693056;visibility:visible;mso-wrap-style:square;mso-wrap-distance-left:9pt;mso-wrap-distance-top:0;mso-wrap-distance-right:9pt;mso-wrap-distance-bottom:0;mso-position-horizontal:absolute;mso-position-horizontal-relative:text;mso-position-vertical:absolute;mso-position-vertical-relative:text" o:gfxdata="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" strokecolor="#ffc000 [3207]" strokeweight="1.5pt">
+                    <v:shape w14:anchorId="09BE557E" id="Łącznik prosty ze strzałką 28" o:spid="_x0000_s1026" type="#_x0000_t32" style="position:absolute;margin-left:375.25pt;margin-top:69.6pt;width:15.75pt;height:53.25pt;z-index:251693056;visibility:visible;mso-wrap-style:square;mso-wrap-distance-left:9pt;mso-wrap-distance-top:0;mso-wrap-distance-right:9pt;mso-wrap-distance-bottom:0;mso-position-horizontal:absolute;mso-position-horizontal-relative:text;mso-position-vertical:absolute;mso-position-vertical-relative:text" o:gfxdata="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" strokecolor="#ffc000 [3207]" strokeweight="1.5pt">
                       <v:stroke dashstyle="longDash" endarrow="block" joinstyle="miter"/>
                     </v:shape>
                   </w:pict>
@@ -1183,7 +1175,7 @@
                 </mc:Choice>
                 <mc:Fallback>
                   <w:pict>
-                    <v:shape w14:anchorId="4BCB2AED" id="Łącznik prosty ze strzałką 24" o:spid="_x0000_s1026" type="#_x0000_t32" style="position:absolute;margin-left:77.5pt;margin-top:67.35pt;width:.75pt;height:51.75pt;z-index:251691008;visibility:visible;mso-wrap-style:square;mso-wrap-distance-left:9pt;mso-wrap-distance-top:0;mso-wrap-distance-right:9pt;mso-wrap-distance-bottom:0;mso-position-horizontal:absolute;mso-position-horizontal-relative:text;mso-position-vertical:absolute;mso-position-vertical-relative:text" o:gfxdata="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" strokecolor="#ffc000 [3207]" strokeweight="1.5pt">
+                    <v:shape w14:anchorId="0AECC144" id="Łącznik prosty ze strzałką 24" o:spid="_x0000_s1026" type="#_x0000_t32" style="position:absolute;margin-left:77.5pt;margin-top:67.35pt;width:.75pt;height:51.75pt;z-index:251691008;visibility:visible;mso-wrap-style:square;mso-wrap-distance-left:9pt;mso-wrap-distance-top:0;mso-wrap-distance-right:9pt;mso-wrap-distance-bottom:0;mso-position-horizontal:absolute;mso-position-horizontal-relative:text;mso-position-vertical:absolute;mso-position-vertical-relative:text" o:gfxdata="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" strokecolor="#ffc000 [3207]" strokeweight="1.5pt">
                       <v:stroke endarrow="block" joinstyle="miter"/>
                     </v:shape>
                   </w:pict>
@@ -1775,8 +1767,6 @@
             </w:r>
           </w:p>
         </w:tc>
-        <w:bookmarkStart w:id="0" w:name="_GoBack"/>
-        <w:bookmarkEnd w:id="0"/>
       </w:tr>
       <w:tr>
         <w:trPr>
@@ -1820,6 +1810,9 @@
                               <a:prstGeom prst="rect">
                                 <a:avLst/>
                               </a:prstGeom>
+                              <a:solidFill>
+                                <a:srgbClr val="FFFF00"/>
+                              </a:solidFill>
                               <a:ln w="28575">
                                 <a:solidFill>
                                   <a:schemeClr val="accent5">
@@ -1880,7 +1873,7 @@
                 </mc:Choice>
                 <mc:Fallback>
                   <w:pict>
-                    <v:rect w14:anchorId="4E3DD913" id="Prostokąt 16" o:spid="_x0000_s1033" style="position:absolute;margin-left:620.85pt;margin-top:30.6pt;width:45.75pt;height:30pt;z-index:251681792;visibility:visible;mso-wrap-style:square;mso-width-percent:0;mso-height-percent:0;mso-wrap-distance-left:9pt;mso-wrap-distance-top:0;mso-wrap-distance-right:9pt;mso-wrap-distance-bottom:0;mso-position-horizontal:absolute;mso-position-horizontal-relative:text;mso-position-vertical:absolute;mso-position-vertical-relative:text;mso-width-percent:0;mso-height-percent:0;mso-width-relative:margin;mso-height-relative:margin;v-text-anchor:middle" o:gfxdata="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" fillcolor="white [3201]" strokecolor="#2e74b5 [2408]" strokeweight="2.25pt">
+                    <v:rect w14:anchorId="4E3DD913" id="Prostokąt 16" o:spid="_x0000_s1033" style="position:absolute;margin-left:620.85pt;margin-top:30.6pt;width:45.75pt;height:30pt;z-index:251681792;visibility:visible;mso-wrap-style:square;mso-width-percent:0;mso-height-percent:0;mso-wrap-distance-left:9pt;mso-wrap-distance-top:0;mso-wrap-distance-right:9pt;mso-wrap-distance-bottom:0;mso-position-horizontal:absolute;mso-position-horizontal-relative:text;mso-position-vertical:absolute;mso-position-vertical-relative:text;mso-width-percent:0;mso-height-percent:0;mso-width-relative:margin;mso-height-relative:margin;v-text-anchor:middle" o:gfxdata="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" fillcolor="yellow" strokecolor="#2e74b5 [2408]" strokeweight="2.25pt">
                       <v:textbox>
                         <w:txbxContent>
                           <w:p>
@@ -1936,6 +1929,9 @@
                               <a:prstGeom prst="rect">
                                 <a:avLst/>
                               </a:prstGeom>
+                              <a:solidFill>
+                                <a:srgbClr val="FFFF00"/>
+                              </a:solidFill>
                               <a:ln w="28575">
                                 <a:solidFill>
                                   <a:schemeClr val="accent5">
@@ -1996,7 +1992,7 @@
                 </mc:Choice>
                 <mc:Fallback>
                   <w:pict>
-                    <v:rect w14:anchorId="4E3DD913" id="Prostokąt 15" o:spid="_x0000_s1034" style="position:absolute;margin-left:495.2pt;margin-top:32.15pt;width:54.75pt;height:30pt;z-index:251679744;visibility:visible;mso-wrap-style:square;mso-width-percent:0;mso-height-percent:0;mso-wrap-distance-left:9pt;mso-wrap-distance-top:0;mso-wrap-distance-right:9pt;mso-wrap-distance-bottom:0;mso-position-horizontal:absolute;mso-position-horizontal-relative:text;mso-position-vertical:absolute;mso-position-vertical-relative:text;mso-width-percent:0;mso-height-percent:0;mso-width-relative:margin;mso-height-relative:margin;v-text-anchor:middle" o:gfxdata="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" fillcolor="white [3201]" strokecolor="#2e74b5 [2408]" strokeweight="2.25pt">
+                    <v:rect w14:anchorId="4E3DD913" id="Prostokąt 15" o:spid="_x0000_s1034" style="position:absolute;margin-left:495.2pt;margin-top:32.15pt;width:54.75pt;height:30pt;z-index:251679744;visibility:visible;mso-wrap-style:square;mso-width-percent:0;mso-height-percent:0;mso-wrap-distance-left:9pt;mso-wrap-distance-top:0;mso-wrap-distance-right:9pt;mso-wrap-distance-bottom:0;mso-position-horizontal:absolute;mso-position-horizontal-relative:text;mso-position-vertical:absolute;mso-position-vertical-relative:text;mso-width-percent:0;mso-height-percent:0;mso-width-relative:margin;mso-height-relative:margin;v-text-anchor:middle" o:gfxdata="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" fillcolor="yellow" strokecolor="#2e74b5 [2408]" strokeweight="2.25pt">
                       <v:textbox>
                         <w:txbxContent>
                           <w:p>
@@ -2079,7 +2075,7 @@
                 </mc:Choice>
                 <mc:Fallback>
                   <w:pict>
-                    <v:shape w14:anchorId="6970FE93" id="Łącznik prosty ze strzałką 29" o:spid="_x0000_s1026" type="#_x0000_t32" style="position:absolute;margin-left:391pt;margin-top:71.85pt;width:.75pt;height:45.75pt;flip:x;z-index:251694080;visibility:visible;mso-wrap-style:square;mso-wrap-distance-left:9pt;mso-wrap-distance-top:0;mso-wrap-distance-right:9pt;mso-wrap-distance-bottom:0;mso-position-horizontal:absolute;mso-position-horizontal-relative:text;mso-position-vertical:absolute;mso-position-vertical-relative:text" o:gfxdata="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" strokecolor="#ffc000 [3207]" strokeweight="1.5pt">
+                    <v:shape w14:anchorId="14D3BD28" id="Łącznik prosty ze strzałką 29" o:spid="_x0000_s1026" type="#_x0000_t32" style="position:absolute;margin-left:391pt;margin-top:71.85pt;width:.75pt;height:45.75pt;flip:x;z-index:251694080;visibility:visible;mso-wrap-style:square;mso-wrap-distance-left:9pt;mso-wrap-distance-top:0;mso-wrap-distance-right:9pt;mso-wrap-distance-bottom:0;mso-position-horizontal:absolute;mso-position-horizontal-relative:text;mso-position-vertical:absolute;mso-position-vertical-relative:text" o:gfxdata="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" strokecolor="#ffc000 [3207]" strokeweight="1.5pt">
                       <v:stroke endarrow="block" joinstyle="miter"/>
                     </v:shape>
                   </w:pict>
@@ -2234,6 +2230,9 @@
                               <a:prstGeom prst="rect">
                                 <a:avLst/>
                               </a:prstGeom>
+                              <a:solidFill>
+                                <a:srgbClr val="FFFF00"/>
+                              </a:solidFill>
                               <a:ln w="28575">
                                 <a:solidFill>
                                   <a:schemeClr val="accent5">
@@ -2265,14 +2264,12 @@
                                       <w:sz w:val="32"/>
                                     </w:rPr>
                                   </w:pPr>
-                                  <w:proofErr w:type="spellStart"/>
                                   <w:r>
                                     <w:rPr>
                                       <w:sz w:val="32"/>
                                     </w:rPr>
                                     <w:t>RodzajeBiletów</w:t>
                                   </w:r>
-                                  <w:proofErr w:type="spellEnd"/>
                                 </w:p>
                               </w:txbxContent>
                             </wps:txbx>
@@ -2296,7 +2293,7 @@
                 </mc:Choice>
                 <mc:Fallback>
                   <w:pict>
-                    <v:rect w14:anchorId="4E3DD913" id="Prostokąt 12" o:spid="_x0000_s1036" style="position:absolute;margin-left:189pt;margin-top:32.1pt;width:117.75pt;height:30pt;z-index:251675648;visibility:visible;mso-wrap-style:square;mso-width-percent:0;mso-height-percent:0;mso-wrap-distance-left:9pt;mso-wrap-distance-top:0;mso-wrap-distance-right:9pt;mso-wrap-distance-bottom:0;mso-position-horizontal:absolute;mso-position-horizontal-relative:text;mso-position-vertical:absolute;mso-position-vertical-relative:text;mso-width-percent:0;mso-height-percent:0;mso-width-relative:margin;mso-height-relative:margin;v-text-anchor:middle" o:gfxdata="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" fillcolor="white [3201]" strokecolor="#2e74b5 [2408]" strokeweight="2.25pt">
+                    <v:rect w14:anchorId="4E3DD913" id="Prostokąt 12" o:spid="_x0000_s1036" style="position:absolute;margin-left:189pt;margin-top:32.1pt;width:117.75pt;height:30pt;z-index:251675648;visibility:visible;mso-wrap-style:square;mso-width-percent:0;mso-height-percent:0;mso-wrap-distance-left:9pt;mso-wrap-distance-top:0;mso-wrap-distance-right:9pt;mso-wrap-distance-bottom:0;mso-position-horizontal:absolute;mso-position-horizontal-relative:text;mso-position-vertical:absolute;mso-position-vertical-relative:text;mso-width-percent:0;mso-height-percent:0;mso-width-relative:margin;mso-height-relative:margin;v-text-anchor:middle" o:gfxdata="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" fillcolor="yellow" strokecolor="#2e74b5 [2408]" strokeweight="2.25pt">
                       <v:textbox>
                         <w:txbxContent>
                           <w:p>
@@ -2306,14 +2303,12 @@
                                 <w:sz w:val="32"/>
                               </w:rPr>
                             </w:pPr>
-                            <w:proofErr w:type="spellStart"/>
                             <w:r>
                               <w:rPr>
                                 <w:sz w:val="32"/>
                               </w:rPr>
                               <w:t>RodzajeBiletów</w:t>
                             </w:r>
-                            <w:proofErr w:type="spellEnd"/>
                           </w:p>
                         </w:txbxContent>
                       </v:textbox>
@@ -2392,7 +2387,15 @@
                                     <w:rPr>
                                       <w:sz w:val="32"/>
                                     </w:rPr>
-                                    <w:t>Pracownicy</w:t>
+                                    <w:t>Pra</w:t>
+                                  </w:r>
+                                  <w:bookmarkStart w:id="0" w:name="_GoBack"/>
+                                  <w:bookmarkEnd w:id="0"/>
+                                  <w:r>
+                                    <w:rPr>
+                                      <w:sz w:val="32"/>
+                                    </w:rPr>
+                                    <w:t>cownicy</w:t>
                                   </w:r>
                                 </w:p>
                               </w:txbxContent>
@@ -2431,7 +2434,15 @@
                               <w:rPr>
                                 <w:sz w:val="32"/>
                               </w:rPr>
-                              <w:t>Pracownicy</w:t>
+                              <w:t>Pra</w:t>
+                            </w:r>
+                            <w:bookmarkStart w:id="1" w:name="_GoBack"/>
+                            <w:bookmarkEnd w:id="1"/>
+                            <w:r>
+                              <w:rPr>
+                                <w:sz w:val="32"/>
+                              </w:rPr>
+                              <w:t>cownicy</w:t>
                             </w:r>
                           </w:p>
                         </w:txbxContent>
@@ -3336,7 +3347,7 @@
 </file>
 
 <file path=customXml/itemProps1.xml><?xml version="1.0" encoding="utf-8"?>
-<ds:datastoreItem xmlns:ds="http://schemas.openxmlformats.org/officeDocument/2006/customXml" ds:itemID="{2D15A765-56FE-4B87-A47F-5E1B9112287F}">
+<ds:datastoreItem xmlns:ds="http://schemas.openxmlformats.org/officeDocument/2006/customXml" ds:itemID="{CC3D1116-573B-456D-94B5-1A5EB662AD44}">
   <ds:schemaRefs>
     <ds:schemaRef ds:uri="http://schemas.openxmlformats.org/officeDocument/2006/bibliography"/>
   </ds:schemaRefs>

</xml_diff>